<commit_message>
Alterações em documento e RoadMap
- Criação do ROADMAP.md
- Alterações em "Requisitos_Escopo_Projeto"
</commit_message>
<xml_diff>
--- a/Documentos/Requisitos_Escopo_Projeto.docx
+++ b/Documentos/Requisitos_Escopo_Projeto.docx
@@ -187,7 +187,21 @@
         <w:rPr>
           <w:rtl w:val="0"/>
         </w:rPr>
-        <w:t>O objetivo deste projeto é desenvolver um site funcional e performático que apresente informações sobre a empresa e seus produtos (uniformes escolares). O site permitirá que os clientes visualizem os produtos em uma vitrine, adicionem itens ao carrinho e, ao finalizar a seleção, sejam redirecionados para o WhatsApp da empresa, onde poderão concluir a compra e solicitar orçamento.</w:t>
+        <w:t>O objetivo deste projeto é desenvolver um site funcional e performático que apresente informações sobre a empresa e seus produtos (</w:t>
+      </w:r>
+      <w:r>
+        <w:rPr>
+          <w:rFonts w:hint="default"/>
+          <w:rtl w:val="0"/>
+          <w:lang w:val="pt-BR"/>
+        </w:rPr>
+        <w:t>UNIFORMES e ROUPAS PERSONALIZADAS</w:t>
+      </w:r>
+      <w:r>
+        <w:rPr>
+          <w:rtl w:val="0"/>
+        </w:rPr>
+        <w:t>). O site permitirá que os clientes visualizem os produtos em uma vitrine, adicionem itens ao carrinho e, ao finalizar a seleção, sejam redirecionados para o WhatsApp da empresa, onde poderão concluir a compra e solicitar orçamento.</w:t>
       </w:r>
     </w:p>
     <w:p>
@@ -303,7 +317,7 @@
         <w:rPr>
           <w:rtl w:val="0"/>
         </w:rPr>
-        <w:t>Listagem de uniformes escolares com imagem, nome, tamanho e preço.</w:t>
+        <w:t>Listagem de uniformes com imagem, nome, tamanho e preço.</w:t>
       </w:r>
     </w:p>
     <w:p>
@@ -423,7 +437,7 @@
         <w:rPr>
           <w:rtl w:val="0"/>
         </w:rPr>
-        <w:t xml:space="preserve"> O site deverá ser adaptável para dispositivos móveis e desktops.</w:t>
+        <w:t xml:space="preserve"> O site deverá ser adaptável para dispositivos móveis e desktop.</w:t>
       </w:r>
     </w:p>
     <w:p>
@@ -547,6 +561,7 @@
     <w:p>
       <w:pPr>
         <w:numPr>
+          <w:ilvl w:val="0"/>
           <w:numId w:val="0"/>
         </w:numPr>
         <w:spacing w:before="0" w:beforeAutospacing="0" w:after="240"/>
@@ -793,7 +808,7 @@
     <w:tbl>
       <w:tblPr>
         <w:tblStyle w:val="13"/>
-        <w:tblW w:w="9025" w:type="dxa"/>
+        <w:tblW w:w="9023" w:type="dxa"/>
         <w:tblInd w:w="0" w:type="dxa"/>
         <w:tblBorders>
           <w:top w:val="none" w:color="000000" w:sz="0" w:space="0"/>
@@ -920,711 +935,6 @@
                 <w:rtl w:val="0"/>
               </w:rPr>
               <w:t>Prazo</w:t>
-            </w:r>
-          </w:p>
-        </w:tc>
-      </w:tr>
-      <w:tr>
-        <w:tblPrEx>
-          <w:tblBorders>
-            <w:top w:val="none" w:color="000000" w:sz="0" w:space="0"/>
-            <w:left w:val="none" w:color="000000" w:sz="0" w:space="0"/>
-            <w:bottom w:val="none" w:color="000000" w:sz="0" w:space="0"/>
-            <w:right w:val="none" w:color="000000" w:sz="0" w:space="0"/>
-            <w:insideH w:val="none" w:color="000000" w:sz="0" w:space="0"/>
-            <w:insideV w:val="none" w:color="000000" w:sz="0" w:space="0"/>
-          </w:tblBorders>
-          <w:tblCellMar>
-            <w:top w:w="100" w:type="dxa"/>
-            <w:left w:w="100" w:type="dxa"/>
-            <w:bottom w:w="100" w:type="dxa"/>
-            <w:right w:w="100" w:type="dxa"/>
-          </w:tblCellMar>
-        </w:tblPrEx>
-        <w:trPr>
-          <w:trHeight w:val="500" w:hRule="atLeast"/>
-        </w:trPr>
-        <w:tc>
-          <w:tcPr>
-            <w:tcBorders>
-              <w:top w:val="nil"/>
-              <w:left w:val="nil"/>
-              <w:bottom w:val="nil"/>
-              <w:right w:val="nil"/>
-            </w:tcBorders>
-            <w:tcMar>
-              <w:top w:w="100" w:type="dxa"/>
-              <w:left w:w="100" w:type="dxa"/>
-              <w:bottom w:w="100" w:type="dxa"/>
-              <w:right w:w="100" w:type="dxa"/>
-            </w:tcMar>
-            <w:vAlign w:val="top"/>
-          </w:tcPr>
-          <w:p>
-            <w:r>
-              <w:rPr>
-                <w:b/>
-                <w:rtl w:val="0"/>
-              </w:rPr>
-              <w:t>Levantamento de Requisitos</w:t>
-            </w:r>
-          </w:p>
-        </w:tc>
-        <w:tc>
-          <w:tcPr>
-            <w:tcBorders>
-              <w:top w:val="nil"/>
-              <w:left w:val="nil"/>
-              <w:bottom w:val="nil"/>
-              <w:right w:val="nil"/>
-            </w:tcBorders>
-            <w:tcMar>
-              <w:top w:w="100" w:type="dxa"/>
-              <w:left w:w="100" w:type="dxa"/>
-              <w:bottom w:w="100" w:type="dxa"/>
-              <w:right w:w="100" w:type="dxa"/>
-            </w:tcMar>
-            <w:vAlign w:val="top"/>
-          </w:tcPr>
-          <w:p>
-            <w:r>
-              <w:rPr>
-                <w:rtl w:val="0"/>
-              </w:rPr>
-              <w:t>Reunião inicial para definir funcionalidades, layout e escopo.</w:t>
-            </w:r>
-          </w:p>
-        </w:tc>
-        <w:tc>
-          <w:tcPr>
-            <w:tcBorders>
-              <w:top w:val="nil"/>
-              <w:left w:val="nil"/>
-              <w:bottom w:val="nil"/>
-              <w:right w:val="nil"/>
-            </w:tcBorders>
-            <w:tcMar>
-              <w:top w:w="100" w:type="dxa"/>
-              <w:left w:w="100" w:type="dxa"/>
-              <w:bottom w:w="100" w:type="dxa"/>
-              <w:right w:w="100" w:type="dxa"/>
-            </w:tcMar>
-            <w:vAlign w:val="top"/>
-          </w:tcPr>
-          <w:p>
-            <w:pPr>
-              <w:jc w:val="center"/>
-            </w:pPr>
-            <w:r>
-              <w:rPr>
-                <w:rtl w:val="0"/>
-              </w:rPr>
-              <w:t>1 - 2 dias</w:t>
-            </w:r>
-          </w:p>
-        </w:tc>
-      </w:tr>
-      <w:tr>
-        <w:tblPrEx>
-          <w:tblBorders>
-            <w:top w:val="none" w:color="000000" w:sz="0" w:space="0"/>
-            <w:left w:val="none" w:color="000000" w:sz="0" w:space="0"/>
-            <w:bottom w:val="none" w:color="000000" w:sz="0" w:space="0"/>
-            <w:right w:val="none" w:color="000000" w:sz="0" w:space="0"/>
-            <w:insideH w:val="none" w:color="000000" w:sz="0" w:space="0"/>
-            <w:insideV w:val="none" w:color="000000" w:sz="0" w:space="0"/>
-          </w:tblBorders>
-          <w:tblCellMar>
-            <w:top w:w="100" w:type="dxa"/>
-            <w:left w:w="100" w:type="dxa"/>
-            <w:bottom w:w="100" w:type="dxa"/>
-            <w:right w:w="100" w:type="dxa"/>
-          </w:tblCellMar>
-        </w:tblPrEx>
-        <w:trPr>
-          <w:trHeight w:val="500" w:hRule="atLeast"/>
-        </w:trPr>
-        <w:tc>
-          <w:tcPr>
-            <w:tcBorders>
-              <w:top w:val="nil"/>
-              <w:left w:val="nil"/>
-              <w:bottom w:val="nil"/>
-              <w:right w:val="nil"/>
-            </w:tcBorders>
-            <w:tcMar>
-              <w:top w:w="100" w:type="dxa"/>
-              <w:left w:w="100" w:type="dxa"/>
-              <w:bottom w:w="100" w:type="dxa"/>
-              <w:right w:w="100" w:type="dxa"/>
-            </w:tcMar>
-            <w:vAlign w:val="top"/>
-          </w:tcPr>
-          <w:p>
-            <w:pPr>
-              <w:rPr>
-                <w:b/>
-              </w:rPr>
-            </w:pPr>
-            <w:r>
-              <w:rPr>
-                <w:b/>
-                <w:rtl w:val="0"/>
-              </w:rPr>
-              <w:t>Criação do Layout</w:t>
-            </w:r>
-          </w:p>
-        </w:tc>
-        <w:tc>
-          <w:tcPr>
-            <w:tcBorders>
-              <w:top w:val="nil"/>
-              <w:left w:val="nil"/>
-              <w:bottom w:val="nil"/>
-              <w:right w:val="nil"/>
-            </w:tcBorders>
-            <w:tcMar>
-              <w:top w:w="100" w:type="dxa"/>
-              <w:left w:w="100" w:type="dxa"/>
-              <w:bottom w:w="100" w:type="dxa"/>
-              <w:right w:w="100" w:type="dxa"/>
-            </w:tcMar>
-            <w:vAlign w:val="top"/>
-          </w:tcPr>
-          <w:p>
-            <w:r>
-              <w:rPr>
-                <w:rtl w:val="0"/>
-              </w:rPr>
-              <w:t>Design da interface no Figma e validação com o cliente.</w:t>
-            </w:r>
-          </w:p>
-        </w:tc>
-        <w:tc>
-          <w:tcPr>
-            <w:tcBorders>
-              <w:top w:val="nil"/>
-              <w:left w:val="nil"/>
-              <w:bottom w:val="nil"/>
-              <w:right w:val="nil"/>
-            </w:tcBorders>
-            <w:tcMar>
-              <w:top w:w="100" w:type="dxa"/>
-              <w:left w:w="100" w:type="dxa"/>
-              <w:bottom w:w="100" w:type="dxa"/>
-              <w:right w:w="100" w:type="dxa"/>
-            </w:tcMar>
-            <w:vAlign w:val="top"/>
-          </w:tcPr>
-          <w:p>
-            <w:pPr>
-              <w:jc w:val="center"/>
-            </w:pPr>
-            <w:r>
-              <w:rPr>
-                <w:rtl w:val="0"/>
-              </w:rPr>
-              <w:t>2 - 3 dias</w:t>
-            </w:r>
-          </w:p>
-        </w:tc>
-      </w:tr>
-      <w:tr>
-        <w:tblPrEx>
-          <w:tblBorders>
-            <w:top w:val="none" w:color="000000" w:sz="0" w:space="0"/>
-            <w:left w:val="none" w:color="000000" w:sz="0" w:space="0"/>
-            <w:bottom w:val="none" w:color="000000" w:sz="0" w:space="0"/>
-            <w:right w:val="none" w:color="000000" w:sz="0" w:space="0"/>
-            <w:insideH w:val="none" w:color="000000" w:sz="0" w:space="0"/>
-            <w:insideV w:val="none" w:color="000000" w:sz="0" w:space="0"/>
-          </w:tblBorders>
-          <w:tblCellMar>
-            <w:top w:w="100" w:type="dxa"/>
-            <w:left w:w="100" w:type="dxa"/>
-            <w:bottom w:w="100" w:type="dxa"/>
-            <w:right w:w="100" w:type="dxa"/>
-          </w:tblCellMar>
-        </w:tblPrEx>
-        <w:trPr>
-          <w:trHeight w:val="770" w:hRule="atLeast"/>
-        </w:trPr>
-        <w:tc>
-          <w:tcPr>
-            <w:tcBorders>
-              <w:top w:val="nil"/>
-              <w:left w:val="nil"/>
-              <w:bottom w:val="nil"/>
-              <w:right w:val="nil"/>
-            </w:tcBorders>
-            <w:tcMar>
-              <w:top w:w="100" w:type="dxa"/>
-              <w:left w:w="100" w:type="dxa"/>
-              <w:bottom w:w="100" w:type="dxa"/>
-              <w:right w:w="100" w:type="dxa"/>
-            </w:tcMar>
-            <w:vAlign w:val="top"/>
-          </w:tcPr>
-          <w:p>
-            <w:r>
-              <w:rPr>
-                <w:b/>
-                <w:rtl w:val="0"/>
-              </w:rPr>
-              <w:t>Desenvolvimento da Homepage</w:t>
-            </w:r>
-          </w:p>
-        </w:tc>
-        <w:tc>
-          <w:tcPr>
-            <w:tcBorders>
-              <w:top w:val="nil"/>
-              <w:left w:val="nil"/>
-              <w:bottom w:val="nil"/>
-              <w:right w:val="nil"/>
-            </w:tcBorders>
-            <w:tcMar>
-              <w:top w:w="100" w:type="dxa"/>
-              <w:left w:w="100" w:type="dxa"/>
-              <w:bottom w:w="100" w:type="dxa"/>
-              <w:right w:w="100" w:type="dxa"/>
-            </w:tcMar>
-            <w:vAlign w:val="top"/>
-          </w:tcPr>
-          <w:p>
-            <w:r>
-              <w:rPr>
-                <w:rtl w:val="0"/>
-              </w:rPr>
-              <w:t>Implementação da página inicial e informações da empresa.</w:t>
-            </w:r>
-          </w:p>
-        </w:tc>
-        <w:tc>
-          <w:tcPr>
-            <w:tcBorders>
-              <w:top w:val="nil"/>
-              <w:left w:val="nil"/>
-              <w:bottom w:val="nil"/>
-              <w:right w:val="nil"/>
-            </w:tcBorders>
-            <w:tcMar>
-              <w:top w:w="100" w:type="dxa"/>
-              <w:left w:w="100" w:type="dxa"/>
-              <w:bottom w:w="100" w:type="dxa"/>
-              <w:right w:w="100" w:type="dxa"/>
-            </w:tcMar>
-            <w:vAlign w:val="top"/>
-          </w:tcPr>
-          <w:p>
-            <w:pPr>
-              <w:jc w:val="center"/>
-            </w:pPr>
-            <w:r>
-              <w:rPr>
-                <w:rtl w:val="0"/>
-              </w:rPr>
-              <w:t>2 dias</w:t>
-            </w:r>
-          </w:p>
-        </w:tc>
-      </w:tr>
-      <w:tr>
-        <w:tblPrEx>
-          <w:tblBorders>
-            <w:top w:val="none" w:color="000000" w:sz="0" w:space="0"/>
-            <w:left w:val="none" w:color="000000" w:sz="0" w:space="0"/>
-            <w:bottom w:val="none" w:color="000000" w:sz="0" w:space="0"/>
-            <w:right w:val="none" w:color="000000" w:sz="0" w:space="0"/>
-            <w:insideH w:val="none" w:color="000000" w:sz="0" w:space="0"/>
-            <w:insideV w:val="none" w:color="000000" w:sz="0" w:space="0"/>
-          </w:tblBorders>
-          <w:tblCellMar>
-            <w:top w:w="100" w:type="dxa"/>
-            <w:left w:w="100" w:type="dxa"/>
-            <w:bottom w:w="100" w:type="dxa"/>
-            <w:right w:w="100" w:type="dxa"/>
-          </w:tblCellMar>
-        </w:tblPrEx>
-        <w:trPr>
-          <w:trHeight w:val="500" w:hRule="atLeast"/>
-        </w:trPr>
-        <w:tc>
-          <w:tcPr>
-            <w:tcBorders>
-              <w:top w:val="nil"/>
-              <w:left w:val="nil"/>
-              <w:bottom w:val="nil"/>
-              <w:right w:val="nil"/>
-            </w:tcBorders>
-            <w:tcMar>
-              <w:top w:w="100" w:type="dxa"/>
-              <w:left w:w="100" w:type="dxa"/>
-              <w:bottom w:w="100" w:type="dxa"/>
-              <w:right w:w="100" w:type="dxa"/>
-            </w:tcMar>
-            <w:vAlign w:val="top"/>
-          </w:tcPr>
-          <w:p>
-            <w:r>
-              <w:rPr>
-                <w:b/>
-                <w:rtl w:val="0"/>
-              </w:rPr>
-              <w:t>Desenvolvimento da Vitrine</w:t>
-            </w:r>
-          </w:p>
-        </w:tc>
-        <w:tc>
-          <w:tcPr>
-            <w:tcBorders>
-              <w:top w:val="nil"/>
-              <w:left w:val="nil"/>
-              <w:bottom w:val="nil"/>
-              <w:right w:val="nil"/>
-            </w:tcBorders>
-            <w:tcMar>
-              <w:top w:w="100" w:type="dxa"/>
-              <w:left w:w="100" w:type="dxa"/>
-              <w:bottom w:w="100" w:type="dxa"/>
-              <w:right w:w="100" w:type="dxa"/>
-            </w:tcMar>
-            <w:vAlign w:val="top"/>
-          </w:tcPr>
-          <w:p>
-            <w:r>
-              <w:rPr>
-                <w:rtl w:val="0"/>
-              </w:rPr>
-              <w:t>Implementação da listagem de produtos</w:t>
-            </w:r>
-          </w:p>
-        </w:tc>
-        <w:tc>
-          <w:tcPr>
-            <w:tcBorders>
-              <w:top w:val="nil"/>
-              <w:left w:val="nil"/>
-              <w:bottom w:val="nil"/>
-              <w:right w:val="nil"/>
-            </w:tcBorders>
-            <w:tcMar>
-              <w:top w:w="100" w:type="dxa"/>
-              <w:left w:w="100" w:type="dxa"/>
-              <w:bottom w:w="100" w:type="dxa"/>
-              <w:right w:w="100" w:type="dxa"/>
-            </w:tcMar>
-            <w:vAlign w:val="top"/>
-          </w:tcPr>
-          <w:p>
-            <w:pPr>
-              <w:jc w:val="center"/>
-            </w:pPr>
-            <w:r>
-              <w:rPr>
-                <w:rtl w:val="0"/>
-              </w:rPr>
-              <w:t>3 dias</w:t>
-            </w:r>
-          </w:p>
-        </w:tc>
-      </w:tr>
-      <w:tr>
-        <w:tblPrEx>
-          <w:tblBorders>
-            <w:top w:val="none" w:color="000000" w:sz="0" w:space="0"/>
-            <w:left w:val="none" w:color="000000" w:sz="0" w:space="0"/>
-            <w:bottom w:val="none" w:color="000000" w:sz="0" w:space="0"/>
-            <w:right w:val="none" w:color="000000" w:sz="0" w:space="0"/>
-            <w:insideH w:val="none" w:color="000000" w:sz="0" w:space="0"/>
-            <w:insideV w:val="none" w:color="000000" w:sz="0" w:space="0"/>
-          </w:tblBorders>
-          <w:tblCellMar>
-            <w:top w:w="100" w:type="dxa"/>
-            <w:left w:w="100" w:type="dxa"/>
-            <w:bottom w:w="100" w:type="dxa"/>
-            <w:right w:w="100" w:type="dxa"/>
-          </w:tblCellMar>
-        </w:tblPrEx>
-        <w:trPr>
-          <w:trHeight w:val="770" w:hRule="atLeast"/>
-        </w:trPr>
-        <w:tc>
-          <w:tcPr>
-            <w:tcBorders>
-              <w:top w:val="nil"/>
-              <w:left w:val="nil"/>
-              <w:bottom w:val="nil"/>
-              <w:right w:val="nil"/>
-            </w:tcBorders>
-            <w:tcMar>
-              <w:top w:w="100" w:type="dxa"/>
-              <w:left w:w="100" w:type="dxa"/>
-              <w:bottom w:w="100" w:type="dxa"/>
-              <w:right w:w="100" w:type="dxa"/>
-            </w:tcMar>
-            <w:vAlign w:val="top"/>
-          </w:tcPr>
-          <w:p>
-            <w:r>
-              <w:rPr>
-                <w:b/>
-                <w:rtl w:val="0"/>
-              </w:rPr>
-              <w:t>Implementação do Carrinho</w:t>
-            </w:r>
-          </w:p>
-        </w:tc>
-        <w:tc>
-          <w:tcPr>
-            <w:tcBorders>
-              <w:top w:val="nil"/>
-              <w:left w:val="nil"/>
-              <w:bottom w:val="nil"/>
-              <w:right w:val="nil"/>
-            </w:tcBorders>
-            <w:tcMar>
-              <w:top w:w="100" w:type="dxa"/>
-              <w:left w:w="100" w:type="dxa"/>
-              <w:bottom w:w="100" w:type="dxa"/>
-              <w:right w:w="100" w:type="dxa"/>
-            </w:tcMar>
-            <w:vAlign w:val="top"/>
-          </w:tcPr>
-          <w:p>
-            <w:r>
-              <w:rPr>
-                <w:rtl w:val="0"/>
-              </w:rPr>
-              <w:t>Funcionalidade de adicionar/remover produtos</w:t>
-            </w:r>
-          </w:p>
-        </w:tc>
-        <w:tc>
-          <w:tcPr>
-            <w:tcBorders>
-              <w:top w:val="nil"/>
-              <w:left w:val="nil"/>
-              <w:bottom w:val="nil"/>
-              <w:right w:val="nil"/>
-            </w:tcBorders>
-            <w:tcMar>
-              <w:top w:w="100" w:type="dxa"/>
-              <w:left w:w="100" w:type="dxa"/>
-              <w:bottom w:w="100" w:type="dxa"/>
-              <w:right w:w="100" w:type="dxa"/>
-            </w:tcMar>
-            <w:vAlign w:val="top"/>
-          </w:tcPr>
-          <w:p>
-            <w:pPr>
-              <w:jc w:val="center"/>
-            </w:pPr>
-            <w:r>
-              <w:rPr>
-                <w:rtl w:val="0"/>
-              </w:rPr>
-              <w:t>5 dias</w:t>
-            </w:r>
-          </w:p>
-        </w:tc>
-      </w:tr>
-      <w:tr>
-        <w:tblPrEx>
-          <w:tblBorders>
-            <w:top w:val="none" w:color="000000" w:sz="0" w:space="0"/>
-            <w:left w:val="none" w:color="000000" w:sz="0" w:space="0"/>
-            <w:bottom w:val="none" w:color="000000" w:sz="0" w:space="0"/>
-            <w:right w:val="none" w:color="000000" w:sz="0" w:space="0"/>
-            <w:insideH w:val="none" w:color="000000" w:sz="0" w:space="0"/>
-            <w:insideV w:val="none" w:color="000000" w:sz="0" w:space="0"/>
-          </w:tblBorders>
-          <w:tblCellMar>
-            <w:top w:w="100" w:type="dxa"/>
-            <w:left w:w="100" w:type="dxa"/>
-            <w:bottom w:w="100" w:type="dxa"/>
-            <w:right w:w="100" w:type="dxa"/>
-          </w:tblCellMar>
-        </w:tblPrEx>
-        <w:trPr>
-          <w:trHeight w:val="500" w:hRule="atLeast"/>
-        </w:trPr>
-        <w:tc>
-          <w:tcPr>
-            <w:tcBorders>
-              <w:top w:val="nil"/>
-              <w:left w:val="nil"/>
-              <w:bottom w:val="nil"/>
-              <w:right w:val="nil"/>
-            </w:tcBorders>
-            <w:tcMar>
-              <w:top w:w="100" w:type="dxa"/>
-              <w:left w:w="100" w:type="dxa"/>
-              <w:bottom w:w="100" w:type="dxa"/>
-              <w:right w:w="100" w:type="dxa"/>
-            </w:tcMar>
-            <w:vAlign w:val="top"/>
-          </w:tcPr>
-          <w:p>
-            <w:r>
-              <w:rPr>
-                <w:b/>
-                <w:rtl w:val="0"/>
-              </w:rPr>
-              <w:t>Integração com WhatsApp</w:t>
-            </w:r>
-          </w:p>
-        </w:tc>
-        <w:tc>
-          <w:tcPr>
-            <w:tcBorders>
-              <w:top w:val="nil"/>
-              <w:left w:val="nil"/>
-              <w:bottom w:val="nil"/>
-              <w:right w:val="nil"/>
-            </w:tcBorders>
-            <w:tcMar>
-              <w:top w:w="100" w:type="dxa"/>
-              <w:left w:w="100" w:type="dxa"/>
-              <w:bottom w:w="100" w:type="dxa"/>
-              <w:right w:w="100" w:type="dxa"/>
-            </w:tcMar>
-            <w:vAlign w:val="top"/>
-          </w:tcPr>
-          <w:p>
-            <w:r>
-              <w:rPr>
-                <w:rtl w:val="0"/>
-              </w:rPr>
-              <w:t>Redirecionamento e envio dos dados</w:t>
-            </w:r>
-          </w:p>
-        </w:tc>
-        <w:tc>
-          <w:tcPr>
-            <w:tcBorders>
-              <w:top w:val="nil"/>
-              <w:left w:val="nil"/>
-              <w:bottom w:val="nil"/>
-              <w:right w:val="nil"/>
-            </w:tcBorders>
-            <w:tcMar>
-              <w:top w:w="100" w:type="dxa"/>
-              <w:left w:w="100" w:type="dxa"/>
-              <w:bottom w:w="100" w:type="dxa"/>
-              <w:right w:w="100" w:type="dxa"/>
-            </w:tcMar>
-            <w:vAlign w:val="top"/>
-          </w:tcPr>
-          <w:p>
-            <w:pPr>
-              <w:jc w:val="center"/>
-            </w:pPr>
-            <w:r>
-              <w:rPr>
-                <w:rtl w:val="0"/>
-              </w:rPr>
-              <w:t>2 dias</w:t>
-            </w:r>
-          </w:p>
-        </w:tc>
-      </w:tr>
-      <w:tr>
-        <w:tblPrEx>
-          <w:tblBorders>
-            <w:top w:val="none" w:color="000000" w:sz="0" w:space="0"/>
-            <w:left w:val="none" w:color="000000" w:sz="0" w:space="0"/>
-            <w:bottom w:val="none" w:color="000000" w:sz="0" w:space="0"/>
-            <w:right w:val="none" w:color="000000" w:sz="0" w:space="0"/>
-            <w:insideH w:val="none" w:color="000000" w:sz="0" w:space="0"/>
-            <w:insideV w:val="none" w:color="000000" w:sz="0" w:space="0"/>
-          </w:tblBorders>
-          <w:tblCellMar>
-            <w:top w:w="100" w:type="dxa"/>
-            <w:left w:w="100" w:type="dxa"/>
-            <w:bottom w:w="100" w:type="dxa"/>
-            <w:right w:w="100" w:type="dxa"/>
-          </w:tblCellMar>
-        </w:tblPrEx>
-        <w:trPr>
-          <w:trHeight w:val="500" w:hRule="atLeast"/>
-        </w:trPr>
-        <w:tc>
-          <w:tcPr>
-            <w:tcBorders>
-              <w:top w:val="nil"/>
-              <w:left w:val="nil"/>
-              <w:bottom w:val="nil"/>
-              <w:right w:val="nil"/>
-            </w:tcBorders>
-            <w:tcMar>
-              <w:top w:w="100" w:type="dxa"/>
-              <w:left w:w="100" w:type="dxa"/>
-              <w:bottom w:w="100" w:type="dxa"/>
-              <w:right w:w="100" w:type="dxa"/>
-            </w:tcMar>
-            <w:vAlign w:val="top"/>
-          </w:tcPr>
-          <w:p>
-            <w:r>
-              <w:rPr>
-                <w:b/>
-                <w:rtl w:val="0"/>
-              </w:rPr>
-              <w:t>Testes e Revisões</w:t>
-            </w:r>
-          </w:p>
-        </w:tc>
-        <w:tc>
-          <w:tcPr>
-            <w:tcBorders>
-              <w:top w:val="nil"/>
-              <w:left w:val="nil"/>
-              <w:bottom w:val="nil"/>
-              <w:right w:val="nil"/>
-            </w:tcBorders>
-            <w:tcMar>
-              <w:top w:w="100" w:type="dxa"/>
-              <w:left w:w="100" w:type="dxa"/>
-              <w:bottom w:w="100" w:type="dxa"/>
-              <w:right w:w="100" w:type="dxa"/>
-            </w:tcMar>
-            <w:vAlign w:val="top"/>
-          </w:tcPr>
-          <w:p>
-            <w:r>
-              <w:rPr>
-                <w:rtl w:val="0"/>
-              </w:rPr>
-              <w:t>Verificação de funcionamento e ajustes</w:t>
-            </w:r>
-          </w:p>
-        </w:tc>
-        <w:tc>
-          <w:tcPr>
-            <w:tcBorders>
-              <w:top w:val="nil"/>
-              <w:left w:val="nil"/>
-              <w:bottom w:val="nil"/>
-              <w:right w:val="nil"/>
-            </w:tcBorders>
-            <w:tcMar>
-              <w:top w:w="100" w:type="dxa"/>
-              <w:left w:w="100" w:type="dxa"/>
-              <w:bottom w:w="100" w:type="dxa"/>
-              <w:right w:w="100" w:type="dxa"/>
-            </w:tcMar>
-            <w:vAlign w:val="top"/>
-          </w:tcPr>
-          <w:p>
-            <w:pPr>
-              <w:jc w:val="center"/>
-            </w:pPr>
-            <w:r>
-              <w:rPr>
-                <w:rtl w:val="0"/>
-              </w:rPr>
-              <w:t>2 - 3 dias</w:t>
             </w:r>
           </w:p>
         </w:tc>
@@ -1830,7 +1140,7 @@
     <w:p>
       <w:r>
         <w:pict>
-          <v:rect id="_x0000_i1031" o:spt="1" style="height:1.5pt;width:0pt;" fillcolor="#A0A0A0" filled="t" stroked="f" coordsize="21600,21600" o:hr="t" o:hrstd="t" o:hralign="center">
+          <v:rect id="_x0000_i1029" o:spt="1" style="height:1.5pt;width:0pt;" fillcolor="#A0A0A0" filled="t" stroked="f" coordsize="21600,21600" o:hr="t" o:hrstd="t" o:hralign="center">
             <v:path/>
             <v:fill on="t" focussize="0,0"/>
             <v:stroke on="f"/>
@@ -1852,8 +1162,6 @@
           <w:rtl w:val="0"/>
         </w:rPr>
       </w:pPr>
-      <w:bookmarkStart w:id="4" w:name="_GoBack"/>
-      <w:bookmarkEnd w:id="4"/>
     </w:p>
     <w:p>
       <w:pPr>
@@ -2317,6 +1625,22 @@
     </w:p>
     <w:p>
       <w:pPr>
+        <w:rPr>
+          <w:rtl w:val="0"/>
+        </w:rPr>
+      </w:pPr>
+      <w:r>
+        <w:rPr>
+          <w:b/>
+          <w:sz w:val="26"/>
+          <w:szCs w:val="26"/>
+          <w:rtl w:val="0"/>
+        </w:rPr>
+        <w:br w:type="page"/>
+      </w:r>
+    </w:p>
+    <w:p>
+      <w:pPr>
         <w:numPr>
           <w:ilvl w:val="0"/>
           <w:numId w:val="7"/>
@@ -2326,6 +1650,8 @@
           <w:rtl w:val="0"/>
         </w:rPr>
       </w:pPr>
+      <w:bookmarkStart w:id="4" w:name="_GoBack"/>
+      <w:bookmarkEnd w:id="4"/>
       <w:r>
         <w:rPr>
           <w:b/>
@@ -2345,6 +1671,7 @@
     <w:p>
       <w:pPr>
         <w:numPr>
+          <w:ilvl w:val="0"/>
           <w:numId w:val="0"/>
         </w:numPr>
         <w:spacing w:before="240" w:after="240"/>
@@ -3115,11 +2442,11 @@
     <w:pPrDefault/>
   </w:docDefaults>
   <w:latentStyles w:count="260" w:defQFormat="0" w:defUnhideWhenUsed="1" w:defSemiHidden="1" w:defUIPriority="99" w:defLockedState="0">
-    <w:lsdException w:unhideWhenUsed="0" w:uiPriority="0" w:semiHidden="0" w:name="Normal"/>
-    <w:lsdException w:unhideWhenUsed="0" w:uiPriority="0" w:semiHidden="0" w:name="heading 1"/>
+    <w:lsdException w:qFormat="1" w:unhideWhenUsed="0" w:uiPriority="0" w:semiHidden="0" w:name="Normal"/>
+    <w:lsdException w:qFormat="1" w:unhideWhenUsed="0" w:uiPriority="0" w:semiHidden="0" w:name="heading 1"/>
     <w:lsdException w:qFormat="1" w:unhideWhenUsed="0" w:uiPriority="0" w:semiHidden="0" w:name="heading 2"/>
-    <w:lsdException w:unhideWhenUsed="0" w:uiPriority="0" w:semiHidden="0" w:name="heading 3"/>
-    <w:lsdException w:unhideWhenUsed="0" w:uiPriority="0" w:semiHidden="0" w:name="heading 4"/>
+    <w:lsdException w:qFormat="1" w:unhideWhenUsed="0" w:uiPriority="0" w:semiHidden="0" w:name="heading 3"/>
+    <w:lsdException w:qFormat="1" w:unhideWhenUsed="0" w:uiPriority="0" w:semiHidden="0" w:name="heading 4"/>
     <w:lsdException w:qFormat="1" w:unhideWhenUsed="0" w:uiPriority="0" w:semiHidden="0" w:name="heading 5"/>
     <w:lsdException w:qFormat="1" w:unhideWhenUsed="0" w:uiPriority="0" w:semiHidden="0" w:name="heading 6"/>
     <w:lsdException w:qFormat="1" w:uiPriority="0" w:name="heading 7"/>
@@ -3268,6 +2595,7 @@
   </w:latentStyles>
   <w:style w:type="paragraph" w:default="1" w:styleId="1">
     <w:name w:val="Normal"/>
+    <w:qFormat/>
     <w:uiPriority w:val="0"/>
     <w:pPr>
       <w:spacing w:line="276" w:lineRule="auto"/>
@@ -3283,6 +2611,7 @@
     <w:name w:val="heading 1"/>
     <w:basedOn w:val="1"/>
     <w:next w:val="1"/>
+    <w:qFormat/>
     <w:uiPriority w:val="0"/>
     <w:pPr>
       <w:keepNext/>
@@ -3316,6 +2645,7 @@
     <w:name w:val="heading 3"/>
     <w:basedOn w:val="1"/>
     <w:next w:val="1"/>
+    <w:qFormat/>
     <w:uiPriority w:val="0"/>
     <w:pPr>
       <w:keepNext/>
@@ -3333,6 +2663,7 @@
     <w:name w:val="heading 4"/>
     <w:basedOn w:val="1"/>
     <w:next w:val="1"/>
+    <w:qFormat/>
     <w:uiPriority w:val="0"/>
     <w:pPr>
       <w:keepNext/>

</xml_diff>